<commit_message>
add page title and correct typos
</commit_message>
<xml_diff>
--- a/Title page.docx
+++ b/Title page.docx
@@ -4,456 +4,261 @@
   <w:body>
     <w:p>
       <w:pPr>
+        <w:pStyle w:val="NormalWeb"/>
+        <w:rPr>
+          <w:b/>
+          <w:bCs/>
+        </w:rPr>
+      </w:pPr>
+      <w:r>
+        <w:rPr>
+          <w:b/>
+          <w:bCs/>
+        </w:rPr>
+        <w:t xml:space="preserve">Title: </w:t>
+      </w:r>
+      <w:r>
+        <w:rPr>
+          <w:b/>
+          <w:bCs/>
+        </w:rPr>
+        <w:t xml:space="preserve">Forecasting short-term hourly Emergency </w:t>
+      </w:r>
+      <w:r>
+        <w:rPr>
+          <w:b/>
+          <w:bCs/>
+        </w:rPr>
+        <w:t>Department</w:t>
+      </w:r>
+      <w:r>
+        <w:rPr>
+          <w:b/>
+          <w:bCs/>
+        </w:rPr>
+        <w:t xml:space="preserve"> arrivals </w:t>
+      </w:r>
+    </w:p>
+    <w:p>
+      <w:pPr>
+        <w:pStyle w:val="NormalWeb"/>
+      </w:pPr>
+      <w:r>
+        <w:rPr>
+          <w:b/>
+          <w:bCs/>
+        </w:rPr>
+        <w:t>Author name</w:t>
+      </w:r>
+      <w:r>
+        <w:t xml:space="preserve">: </w:t>
+      </w:r>
+      <w:r>
+        <w:t>Bahm</w:t>
+      </w:r>
+      <w:r>
+        <w:t>an</w:t>
+      </w:r>
+      <w:r>
+        <w:t xml:space="preserve"> Rostami</w:t>
+      </w:r>
+      <w:r>
+        <w:t>-</w:t>
+      </w:r>
+      <w:r>
+        <w:t>Tabar</w:t>
+      </w:r>
+      <w:proofErr w:type="gramStart"/>
+      <w:r>
+        <w:rPr>
+          <w:rFonts w:ascii="Cambria Math" w:hAnsi="Cambria Math" w:cs="Cambria Math"/>
+          <w:position w:val="8"/>
+        </w:rPr>
+        <w:t>∗</w:t>
+      </w:r>
+      <w:r>
+        <w:rPr>
+          <w:position w:val="8"/>
+        </w:rPr>
+        <w:t>,a</w:t>
+      </w:r>
+      <w:proofErr w:type="gramEnd"/>
+      <w:r>
+        <w:t xml:space="preserve">, Jethro </w:t>
+      </w:r>
+      <w:proofErr w:type="spellStart"/>
+      <w:r>
+        <w:t>Browell</w:t>
+      </w:r>
+      <w:proofErr w:type="spellEnd"/>
+      <w:r>
+        <w:rPr>
+          <w:rFonts w:ascii="Cambria Math" w:hAnsi="Cambria Math" w:cs="Cambria Math"/>
+          <w:position w:val="8"/>
+        </w:rPr>
+        <w:t>∗∗</w:t>
+      </w:r>
+      <w:r>
+        <w:rPr>
+          <w:position w:val="8"/>
+        </w:rPr>
+        <w:t>,b</w:t>
+      </w:r>
+      <w:r>
+        <w:t xml:space="preserve">, Ivan </w:t>
+      </w:r>
+      <w:proofErr w:type="spellStart"/>
+      <w:r>
+        <w:t>Svetunkov</w:t>
+      </w:r>
+      <w:proofErr w:type="spellEnd"/>
+      <w:r>
+        <w:rPr>
+          <w:rFonts w:ascii="Cambria Math" w:hAnsi="Cambria Math" w:cs="Cambria Math"/>
+          <w:position w:val="8"/>
+        </w:rPr>
+        <w:t>∗∗</w:t>
+      </w:r>
+      <w:r>
+        <w:rPr>
+          <w:position w:val="8"/>
+        </w:rPr>
+        <w:t xml:space="preserve">,c </w:t>
+      </w:r>
+    </w:p>
+    <w:p>
+      <w:pPr>
+        <w:pStyle w:val="NormalWeb"/>
+        <w:jc w:val="both"/>
+      </w:pPr>
+      <w:r>
+        <w:rPr>
+          <w:b/>
+          <w:bCs/>
+        </w:rPr>
+        <w:t>Abstract:</w:t>
+      </w:r>
+      <w:r>
+        <w:t xml:space="preserve"> </w:t>
+      </w:r>
+      <w:r>
+        <w:t xml:space="preserve">An accurate forecast of Emergency Department (ED) arrivals by hour of the day is </w:t>
+      </w:r>
+      <w:r>
+        <w:t>critical</w:t>
+      </w:r>
+      <w:r>
+        <w:t xml:space="preserve"> to meet </w:t>
+      </w:r>
+      <w:r>
+        <w:t>patients’</w:t>
+      </w:r>
+      <w:r>
+        <w:t xml:space="preserve"> demand It will enable planners to match ED staff to number of arrivals, redeploy staff and reconfigure units, if required. This can have many advantages for healthcare staff and the quality of care delivered to patients. In this study, we develop an innovative model based on Generalised Additive Models and an advanced dynamic model based on exponential smoothing, to generate hourly probabilistic forecast of ED arrivals. We compare the forecast accuracy of these models against appropriate benchmarks including TBATS, Poisson </w:t>
+      </w:r>
+      <w:r>
+        <w:t>Regression</w:t>
+      </w:r>
+      <w:r>
+        <w:t xml:space="preserve">, </w:t>
+      </w:r>
+      <w:r>
+        <w:t>Prophet,</w:t>
+      </w:r>
+      <w:r>
+        <w:t xml:space="preserve"> and a simple empirical distribution. We use Root Mean Squared Error (RMSE) to </w:t>
+      </w:r>
+      <w:r>
+        <w:t>examine</w:t>
+      </w:r>
+      <w:r>
+        <w:t xml:space="preserve"> the point forecast accuracy and the forecast distribution accuracy is assessed using Quantile Bias, </w:t>
+      </w:r>
+      <w:proofErr w:type="spellStart"/>
+      <w:r>
+        <w:t>PinBall</w:t>
+      </w:r>
+      <w:proofErr w:type="spellEnd"/>
+      <w:r>
+        <w:t xml:space="preserve"> Score and Pinball Skill Score. Our results indicate that the proposed models outperform their benchmarks for both point and probabilistic forecasts. Our developed models can also be generalised to forecast hourly arrivals in other services such as hospitals, </w:t>
+      </w:r>
+      <w:r>
+        <w:t>ambulance,</w:t>
+      </w:r>
+      <w:r>
+        <w:t xml:space="preserve"> or clinical desk services. </w:t>
+      </w:r>
+    </w:p>
+    <w:p>
+      <w:pPr>
         <w:spacing w:line="360" w:lineRule="auto"/>
         <w:rPr>
-          <w:rFonts w:eastAsia="KaiTi_GB2312"/>
-          <w:b/>
-          <w:sz w:val="28"/>
-          <w:szCs w:val="28"/>
-        </w:rPr>
-      </w:pPr>
-    </w:p>
-    <w:p>
-      <w:pPr>
-        <w:spacing w:line="360" w:lineRule="auto"/>
-        <w:rPr>
-          <w:rFonts w:eastAsia="KaiTi_GB2312"/>
-          <w:b/>
-          <w:sz w:val="28"/>
-          <w:szCs w:val="28"/>
-        </w:rPr>
-      </w:pPr>
-    </w:p>
-    <w:p>
-      <w:pPr>
-        <w:spacing w:line="360" w:lineRule="auto"/>
-        <w:rPr>
-          <w:rFonts w:eastAsia="KaiTi_GB2312"/>
-          <w:b/>
-          <w:sz w:val="28"/>
-          <w:szCs w:val="28"/>
-        </w:rPr>
-      </w:pPr>
-    </w:p>
-    <w:p>
-      <w:pPr>
-        <w:widowControl/>
-        <w:jc w:val="center"/>
-        <w:rPr>
-          <w:b/>
-          <w:bCs/>
-          <w:sz w:val="28"/>
-          <w:szCs w:val="28"/>
-        </w:rPr>
-      </w:pPr>
-      <w:r>
-        <w:rPr>
-          <w:b/>
-          <w:bCs/>
-          <w:sz w:val="28"/>
-          <w:szCs w:val="28"/>
-        </w:rPr>
-        <w:t>Forecasting for lead-time period by temporal aggregation:</w:t>
-      </w:r>
-    </w:p>
-    <w:p>
-      <w:pPr>
-        <w:widowControl/>
-        <w:jc w:val="center"/>
-        <w:rPr>
-          <w:b/>
-          <w:bCs/>
-          <w:sz w:val="28"/>
-          <w:szCs w:val="28"/>
-        </w:rPr>
-      </w:pPr>
-      <w:r>
-        <w:rPr>
-          <w:b/>
-          <w:bCs/>
-          <w:sz w:val="28"/>
-          <w:szCs w:val="28"/>
-        </w:rPr>
-        <w:t>Whether to combine and how</w:t>
-      </w:r>
-    </w:p>
-    <w:p>
-      <w:pPr>
-        <w:pStyle w:val="BodyTextIndent"/>
-        <w:adjustRightInd/>
-        <w:spacing w:line="360" w:lineRule="auto"/>
-        <w:ind w:left="1" w:firstLine="0"/>
-        <w:jc w:val="center"/>
-        <w:rPr>
-          <w:rFonts w:eastAsia="KaiTi_GB2312"/>
-        </w:rPr>
-      </w:pPr>
-    </w:p>
-    <w:p>
-      <w:pPr>
-        <w:pStyle w:val="BodyTextIndent"/>
-        <w:adjustRightInd/>
-        <w:spacing w:line="360" w:lineRule="auto"/>
-        <w:ind w:left="1" w:firstLine="0"/>
-        <w:jc w:val="center"/>
-        <w:rPr>
-          <w:rFonts w:eastAsia="KaiTi_GB2312"/>
-          <w:b/>
-          <w:lang w:val="es-ES"/>
-        </w:rPr>
-      </w:pPr>
-      <w:r>
-        <w:rPr>
-          <w:rFonts w:eastAsia="KaiTi_GB2312"/>
-          <w:lang w:val="es-ES"/>
-        </w:rPr>
-        <w:t xml:space="preserve">Bahman </w:t>
-      </w:r>
+          <w:b/>
+          <w:bCs/>
+          <w:sz w:val="24"/>
+          <w:lang w:val="fr-FR"/>
+        </w:rPr>
+      </w:pPr>
       <w:proofErr w:type="spellStart"/>
       <w:r>
         <w:rPr>
-          <w:rFonts w:eastAsia="KaiTi_GB2312"/>
-          <w:lang w:val="es-ES"/>
-        </w:rPr>
-        <w:t>Rostami-</w:t>
-      </w:r>
-      <w:proofErr w:type="gramStart"/>
-      <w:r>
-        <w:rPr>
-          <w:rFonts w:eastAsia="KaiTi_GB2312"/>
-          <w:lang w:val="es-ES"/>
-        </w:rPr>
-        <w:t>Tabar</w:t>
-      </w:r>
-      <w:r>
-        <w:rPr>
-          <w:rFonts w:eastAsia="KaiTi_GB2312"/>
-          <w:vertAlign w:val="superscript"/>
-          <w:lang w:val="es-ES"/>
-        </w:rPr>
-        <w:t>a</w:t>
+          <w:b/>
+          <w:bCs/>
+          <w:sz w:val="24"/>
+          <w:lang w:val="fr-FR"/>
+        </w:rPr>
+        <w:t>Author</w:t>
       </w:r>
       <w:proofErr w:type="spellEnd"/>
       <w:r>
         <w:rPr>
-          <w:rFonts w:eastAsia="KaiTi_GB2312"/>
-          <w:vertAlign w:val="superscript"/>
-          <w:lang w:val="es-ES"/>
-        </w:rPr>
-        <w:t>,</w:t>
-      </w:r>
-      <w:r>
-        <w:rPr>
-          <w:rFonts w:eastAsia="KaiTi_GB2312"/>
-          <w:lang w:val="es-ES"/>
-        </w:rPr>
-        <w:t>*</w:t>
-      </w:r>
-      <w:proofErr w:type="gramEnd"/>
-      <w:r>
-        <w:rPr>
-          <w:rFonts w:eastAsia="KaiTi_GB2312"/>
-          <w:lang w:val="es-ES"/>
+          <w:b/>
+          <w:bCs/>
+          <w:sz w:val="24"/>
+          <w:lang w:val="fr-FR"/>
+        </w:rPr>
+        <w:t xml:space="preserve"> </w:t>
+      </w:r>
+      <w:proofErr w:type="spellStart"/>
+      <w:r>
+        <w:rPr>
+          <w:b/>
+          <w:bCs/>
+          <w:sz w:val="24"/>
+          <w:lang w:val="fr-FR"/>
+        </w:rPr>
+        <w:t>name</w:t>
+      </w:r>
+      <w:proofErr w:type="spellEnd"/>
+      <w:r>
+        <w:rPr>
+          <w:b/>
+          <w:bCs/>
+          <w:sz w:val="24"/>
+          <w:lang w:val="fr-FR"/>
         </w:rPr>
         <w:t xml:space="preserve">, </w:t>
       </w:r>
       <w:proofErr w:type="spellStart"/>
       <w:r>
         <w:rPr>
-          <w:rFonts w:eastAsia="KaiTi_GB2312"/>
-          <w:lang w:val="es-ES"/>
-        </w:rPr>
-        <w:t>Thanos</w:t>
+          <w:b/>
+          <w:bCs/>
+          <w:sz w:val="24"/>
+          <w:lang w:val="fr-FR"/>
+        </w:rPr>
+        <w:t>title</w:t>
       </w:r>
       <w:proofErr w:type="spellEnd"/>
       <w:r>
         <w:rPr>
-          <w:rFonts w:eastAsia="KaiTi_GB2312"/>
-          <w:lang w:val="es-ES"/>
-        </w:rPr>
-        <w:t xml:space="preserve"> E. </w:t>
-      </w:r>
-      <w:proofErr w:type="spellStart"/>
-      <w:r>
-        <w:rPr>
-          <w:rFonts w:eastAsia="KaiTi_GB2312"/>
-          <w:lang w:val="es-ES"/>
-        </w:rPr>
-        <w:t>Goltsos</w:t>
-      </w:r>
-      <w:r>
-        <w:rPr>
-          <w:rFonts w:eastAsia="KaiTi_GB2312"/>
-          <w:vertAlign w:val="superscript"/>
-          <w:lang w:val="es-ES"/>
-        </w:rPr>
-        <w:t>a</w:t>
-      </w:r>
-      <w:proofErr w:type="spellEnd"/>
-      <w:r>
-        <w:rPr>
-          <w:rFonts w:eastAsia="KaiTi_GB2312"/>
-          <w:lang w:val="es-ES"/>
-        </w:rPr>
-        <w:t xml:space="preserve">, </w:t>
-      </w:r>
-      <w:proofErr w:type="spellStart"/>
-      <w:r>
-        <w:rPr>
-          <w:rFonts w:eastAsia="KaiTi_GB2312"/>
-          <w:lang w:val="es-ES"/>
-        </w:rPr>
-        <w:t>Shixuan</w:t>
-      </w:r>
-      <w:proofErr w:type="spellEnd"/>
-      <w:r>
-        <w:rPr>
-          <w:rFonts w:eastAsia="KaiTi_GB2312"/>
-          <w:lang w:val="es-ES"/>
-        </w:rPr>
-        <w:t xml:space="preserve"> </w:t>
-      </w:r>
-      <w:proofErr w:type="spellStart"/>
-      <w:r>
-        <w:rPr>
-          <w:rFonts w:eastAsia="KaiTi_GB2312"/>
-          <w:lang w:val="es-ES"/>
-        </w:rPr>
-        <w:t>Wang</w:t>
-      </w:r>
-      <w:r>
-        <w:rPr>
-          <w:rFonts w:eastAsia="KaiTi_GB2312"/>
-          <w:vertAlign w:val="superscript"/>
-          <w:lang w:val="es-ES"/>
-        </w:rPr>
-        <w:t>b</w:t>
-      </w:r>
-      <w:proofErr w:type="spellEnd"/>
-    </w:p>
-    <w:p>
-      <w:pPr>
-        <w:spacing w:line="360" w:lineRule="auto"/>
-        <w:jc w:val="center"/>
-        <w:rPr>
-          <w:sz w:val="20"/>
-          <w:szCs w:val="20"/>
-        </w:rPr>
-      </w:pPr>
-      <w:r>
-        <w:rPr>
-          <w:rFonts w:eastAsia="KaiTi_GB2312"/>
-          <w:sz w:val="24"/>
-          <w:vertAlign w:val="superscript"/>
-        </w:rPr>
-        <w:t>a</w:t>
-      </w:r>
-      <w:r>
-        <w:rPr>
-          <w:sz w:val="20"/>
-          <w:szCs w:val="20"/>
-        </w:rPr>
-        <w:t xml:space="preserve"> </w:t>
-      </w:r>
-      <w:r>
-        <w:rPr>
-          <w:sz w:val="20"/>
-          <w:szCs w:val="20"/>
-        </w:rPr>
-        <w:t xml:space="preserve">Cardiff Business </w:t>
-      </w:r>
-      <w:proofErr w:type="gramStart"/>
-      <w:r>
-        <w:rPr>
-          <w:sz w:val="20"/>
-          <w:szCs w:val="20"/>
-        </w:rPr>
-        <w:t>School ,Cardiff</w:t>
-      </w:r>
-      <w:proofErr w:type="gramEnd"/>
-      <w:r>
-        <w:rPr>
-          <w:sz w:val="20"/>
-          <w:szCs w:val="20"/>
-        </w:rPr>
-        <w:t xml:space="preserve"> University, </w:t>
-      </w:r>
-      <w:proofErr w:type="spellStart"/>
-      <w:r>
-        <w:rPr>
-          <w:sz w:val="20"/>
-          <w:szCs w:val="20"/>
-        </w:rPr>
-        <w:t>Aberconway</w:t>
-      </w:r>
-      <w:proofErr w:type="spellEnd"/>
-      <w:r>
-        <w:rPr>
-          <w:sz w:val="20"/>
-          <w:szCs w:val="20"/>
-        </w:rPr>
-        <w:t xml:space="preserve"> Building, Colum Drive, Cardiff CF10 3EU, </w:t>
-      </w:r>
-      <w:r>
-        <w:rPr>
-          <w:sz w:val="20"/>
-          <w:szCs w:val="20"/>
-        </w:rPr>
-        <w:t>UK</w:t>
-      </w:r>
-    </w:p>
-    <w:p>
-      <w:pPr>
-        <w:spacing w:line="360" w:lineRule="auto"/>
-        <w:jc w:val="center"/>
-        <w:rPr>
-          <w:sz w:val="20"/>
-          <w:szCs w:val="20"/>
+          <w:b/>
+          <w:bCs/>
+          <w:sz w:val="24"/>
           <w:lang w:val="fr-FR"/>
         </w:rPr>
-      </w:pPr>
-      <w:proofErr w:type="gramStart"/>
-      <w:r>
-        <w:rPr>
-          <w:rFonts w:eastAsia="KaiTi_GB2312"/>
-          <w:sz w:val="24"/>
-          <w:vertAlign w:val="superscript"/>
-          <w:lang w:val="fr-FR"/>
-        </w:rPr>
-        <w:t>b</w:t>
-      </w:r>
-      <w:proofErr w:type="gramEnd"/>
-      <w:r>
-        <w:rPr>
-          <w:sz w:val="20"/>
-          <w:szCs w:val="20"/>
-          <w:lang w:val="fr-FR"/>
-        </w:rPr>
-        <w:t xml:space="preserve"> </w:t>
-      </w:r>
-      <w:proofErr w:type="spellStart"/>
-      <w:r>
-        <w:rPr>
-          <w:sz w:val="20"/>
-          <w:szCs w:val="20"/>
-          <w:lang w:val="fr-FR"/>
-        </w:rPr>
-        <w:t>Department</w:t>
-      </w:r>
-      <w:proofErr w:type="spellEnd"/>
-      <w:r>
-        <w:rPr>
-          <w:sz w:val="20"/>
-          <w:szCs w:val="20"/>
-          <w:lang w:val="fr-FR"/>
-        </w:rPr>
-        <w:t xml:space="preserve"> of </w:t>
-      </w:r>
-      <w:proofErr w:type="spellStart"/>
-      <w:r>
-        <w:rPr>
-          <w:sz w:val="20"/>
-          <w:szCs w:val="20"/>
-          <w:lang w:val="fr-FR"/>
-        </w:rPr>
-        <w:t>Economics</w:t>
-      </w:r>
-      <w:proofErr w:type="spellEnd"/>
-      <w:r>
-        <w:rPr>
-          <w:sz w:val="20"/>
-          <w:szCs w:val="20"/>
-          <w:lang w:val="fr-FR"/>
-        </w:rPr>
-        <w:t xml:space="preserve">, </w:t>
-      </w:r>
-      <w:proofErr w:type="spellStart"/>
-      <w:r>
-        <w:rPr>
-          <w:sz w:val="20"/>
-          <w:szCs w:val="20"/>
-          <w:lang w:val="fr-FR"/>
-        </w:rPr>
-        <w:t>University</w:t>
-      </w:r>
-      <w:proofErr w:type="spellEnd"/>
-      <w:r>
-        <w:rPr>
-          <w:sz w:val="20"/>
-          <w:szCs w:val="20"/>
-          <w:lang w:val="fr-FR"/>
-        </w:rPr>
-        <w:t xml:space="preserve"> of Reading, Reading, RG6 6AA, UK</w:t>
-      </w:r>
-    </w:p>
-    <w:p>
-      <w:pPr>
-        <w:spacing w:line="360" w:lineRule="auto"/>
-        <w:jc w:val="center"/>
-        <w:rPr>
-          <w:sz w:val="20"/>
-          <w:szCs w:val="20"/>
-          <w:lang w:val="fr-FR"/>
-        </w:rPr>
-      </w:pPr>
-    </w:p>
-    <w:p>
-      <w:pPr>
-        <w:spacing w:line="360" w:lineRule="auto"/>
-        <w:jc w:val="center"/>
-        <w:rPr>
-          <w:rFonts w:eastAsia="KaiTi_GB2312"/>
-          <w:sz w:val="24"/>
-          <w:lang w:val="fr-FR"/>
-        </w:rPr>
-      </w:pPr>
-    </w:p>
-    <w:p>
-      <w:pPr>
-        <w:spacing w:line="360" w:lineRule="auto"/>
-        <w:ind w:firstLineChars="200" w:firstLine="480"/>
-        <w:jc w:val="center"/>
-        <w:rPr>
-          <w:rFonts w:eastAsia="KaiTi_GB2312"/>
-          <w:sz w:val="24"/>
-          <w:lang w:val="fr-FR"/>
-        </w:rPr>
-      </w:pPr>
-    </w:p>
-    <w:p>
-      <w:pPr>
-        <w:spacing w:line="360" w:lineRule="auto"/>
-        <w:ind w:firstLineChars="200" w:firstLine="480"/>
-        <w:jc w:val="center"/>
-        <w:rPr>
-          <w:rFonts w:eastAsia="KaiTi_GB2312"/>
-          <w:sz w:val="24"/>
-          <w:lang w:val="fr-FR"/>
-        </w:rPr>
-      </w:pPr>
-    </w:p>
-    <w:p>
-      <w:pPr>
-        <w:spacing w:line="360" w:lineRule="auto"/>
-        <w:ind w:firstLineChars="200" w:firstLine="480"/>
-        <w:jc w:val="center"/>
-        <w:rPr>
-          <w:rFonts w:eastAsia="KaiTi_GB2312"/>
-          <w:sz w:val="24"/>
-          <w:lang w:val="fr-FR"/>
-        </w:rPr>
-      </w:pPr>
-    </w:p>
-    <w:p>
-      <w:pPr>
-        <w:spacing w:line="360" w:lineRule="auto"/>
-        <w:ind w:firstLineChars="200" w:firstLine="420"/>
-        <w:jc w:val="center"/>
-        <w:rPr>
-          <w:rFonts w:eastAsia="KaiTi_GB2312"/>
-          <w:lang w:val="fr-FR"/>
-        </w:rPr>
-      </w:pPr>
+        <w:t xml:space="preserve"> and affiliation :</w:t>
+      </w:r>
     </w:p>
     <w:p>
       <w:pPr>
@@ -462,30 +267,20 @@
         <w:spacing w:after="0" w:line="360" w:lineRule="auto"/>
         <w:rPr>
           <w:rFonts w:eastAsia="KaiTi_GB2312"/>
-          <w:b/>
-          <w:i/>
-          <w:sz w:val="22"/>
-          <w:szCs w:val="22"/>
-          <w:lang w:val="fr-FR"/>
-        </w:rPr>
-      </w:pPr>
-    </w:p>
-    <w:p>
-      <w:pPr>
-        <w:pStyle w:val="BodyText2"/>
-        <w:adjustRightInd/>
-        <w:spacing w:after="0" w:line="360" w:lineRule="auto"/>
-        <w:rPr>
-          <w:rFonts w:eastAsia="KaiTi_GB2312"/>
-          <w:sz w:val="22"/>
-          <w:szCs w:val="22"/>
-        </w:rPr>
-      </w:pPr>
-      <w:r>
-        <w:rPr>
-          <w:rFonts w:eastAsia="KaiTi_GB2312"/>
-          <w:sz w:val="22"/>
-          <w:szCs w:val="22"/>
+          <w:szCs w:val="24"/>
+        </w:rPr>
+      </w:pPr>
+      <w:r>
+        <w:rPr>
+          <w:rFonts w:eastAsia="KaiTi_GB2312"/>
+          <w:szCs w:val="24"/>
+        </w:rPr>
+        <w:t>*</w:t>
+      </w:r>
+      <w:r>
+        <w:rPr>
+          <w:rFonts w:eastAsia="KaiTi_GB2312"/>
+          <w:szCs w:val="24"/>
         </w:rPr>
         <w:t>Corresponding author:</w:t>
       </w:r>
@@ -495,137 +290,114 @@
         <w:spacing w:line="360" w:lineRule="auto"/>
         <w:rPr>
           <w:rFonts w:eastAsia="KaiTi_GB2312"/>
-          <w:sz w:val="22"/>
-          <w:szCs w:val="22"/>
-        </w:rPr>
-      </w:pPr>
-      <w:r>
-        <w:rPr>
-          <w:rFonts w:eastAsia="KaiTi_GB2312"/>
-          <w:sz w:val="22"/>
-          <w:szCs w:val="22"/>
-        </w:rPr>
-        <w:t xml:space="preserve">Corresponding author: </w:t>
-      </w:r>
-      <w:r>
-        <w:rPr>
-          <w:rFonts w:eastAsia="KaiTi_GB2312"/>
-          <w:sz w:val="22"/>
-          <w:szCs w:val="22"/>
+          <w:sz w:val="24"/>
+        </w:rPr>
+      </w:pPr>
+      <w:r>
+        <w:rPr>
+          <w:rFonts w:eastAsia="KaiTi_GB2312"/>
+          <w:sz w:val="24"/>
+          <w:vertAlign w:val="superscript"/>
+        </w:rPr>
+        <w:t>a</w:t>
+      </w:r>
+      <w:r>
+        <w:rPr>
+          <w:rFonts w:eastAsia="KaiTi_GB2312"/>
+          <w:sz w:val="24"/>
+        </w:rPr>
+        <w:t xml:space="preserve"> </w:t>
+      </w:r>
+      <w:r>
+        <w:rPr>
+          <w:rFonts w:eastAsia="KaiTi_GB2312"/>
+          <w:sz w:val="24"/>
         </w:rPr>
         <w:t>Dr. B</w:t>
       </w:r>
       <w:r>
         <w:rPr>
           <w:rFonts w:eastAsia="KaiTi_GB2312"/>
-          <w:sz w:val="22"/>
-          <w:szCs w:val="22"/>
-        </w:rPr>
-        <w:t xml:space="preserve">ahman Rostami-Tabar* </w:t>
+          <w:sz w:val="24"/>
+        </w:rPr>
+        <w:t>ahman Rostami-Tabar</w:t>
+      </w:r>
+      <w:r>
+        <w:rPr>
+          <w:rFonts w:eastAsia="KaiTi_GB2312"/>
+          <w:sz w:val="24"/>
+        </w:rPr>
+        <w:t>, Ph.D.</w:t>
       </w:r>
     </w:p>
     <w:p>
       <w:pPr>
         <w:spacing w:line="360" w:lineRule="auto"/>
         <w:rPr>
-          <w:sz w:val="22"/>
-          <w:szCs w:val="22"/>
-        </w:rPr>
-      </w:pPr>
-      <w:r>
-        <w:rPr>
-          <w:rFonts w:eastAsia="KaiTi_GB2312"/>
-          <w:sz w:val="22"/>
-          <w:szCs w:val="22"/>
-        </w:rPr>
-        <w:t xml:space="preserve">Mailing address: </w:t>
-      </w:r>
-      <w:r>
-        <w:rPr>
-          <w:sz w:val="20"/>
-          <w:szCs w:val="20"/>
+          <w:sz w:val="24"/>
+        </w:rPr>
+      </w:pPr>
+      <w:r>
+        <w:rPr>
+          <w:sz w:val="24"/>
         </w:rPr>
         <w:t>Cardiff Business School</w:t>
       </w:r>
       <w:r>
         <w:rPr>
-          <w:sz w:val="20"/>
-          <w:szCs w:val="20"/>
+          <w:sz w:val="24"/>
         </w:rPr>
         <w:t>,</w:t>
       </w:r>
       <w:r>
         <w:rPr>
-          <w:sz w:val="20"/>
-          <w:szCs w:val="20"/>
+          <w:sz w:val="24"/>
         </w:rPr>
         <w:t xml:space="preserve"> </w:t>
       </w:r>
       <w:r>
         <w:rPr>
-          <w:sz w:val="20"/>
-          <w:szCs w:val="20"/>
+          <w:sz w:val="24"/>
         </w:rPr>
         <w:t xml:space="preserve">Cardiff University, </w:t>
       </w:r>
-      <w:proofErr w:type="spellStart"/>
-      <w:r>
-        <w:rPr>
-          <w:sz w:val="20"/>
-          <w:szCs w:val="20"/>
-        </w:rPr>
-        <w:t>Aberconway</w:t>
-      </w:r>
-      <w:proofErr w:type="spellEnd"/>
-      <w:r>
-        <w:rPr>
-          <w:sz w:val="20"/>
-          <w:szCs w:val="20"/>
-        </w:rPr>
-        <w:t xml:space="preserve"> Building, Colum Drive, Cardiff CF10 3EU, United Kingdom</w:t>
-      </w:r>
-      <w:r>
-        <w:rPr>
-          <w:sz w:val="22"/>
-          <w:szCs w:val="22"/>
+      <w:r>
+        <w:rPr>
+          <w:sz w:val="24"/>
+        </w:rPr>
+        <w:t>UK</w:t>
+      </w:r>
+    </w:p>
+    <w:p>
+      <w:pPr>
+        <w:spacing w:line="360" w:lineRule="auto"/>
+        <w:rPr>
+          <w:rFonts w:eastAsia="KaiTi_GB2312"/>
+          <w:sz w:val="24"/>
+          <w:lang w:val="de-DE"/>
+        </w:rPr>
+      </w:pPr>
+      <w:r>
+        <w:rPr>
+          <w:rFonts w:eastAsia="KaiTi_GB2312"/>
+          <w:sz w:val="24"/>
         </w:rPr>
         <w:t xml:space="preserve"> </w:t>
       </w:r>
-    </w:p>
-    <w:p>
-      <w:pPr>
-        <w:spacing w:line="360" w:lineRule="auto"/>
-        <w:rPr>
-          <w:rFonts w:eastAsia="KaiTi_GB2312"/>
-          <w:sz w:val="22"/>
-          <w:szCs w:val="22"/>
-          <w:lang w:val="de-DE"/>
-        </w:rPr>
-      </w:pPr>
-      <w:r>
-        <w:rPr>
-          <w:rFonts w:eastAsia="KaiTi_GB2312"/>
-          <w:sz w:val="22"/>
-          <w:szCs w:val="22"/>
-        </w:rPr>
-        <w:t xml:space="preserve"> </w:t>
-      </w:r>
-      <w:r>
-        <w:rPr>
-          <w:rFonts w:eastAsia="KaiTi_GB2312"/>
-          <w:sz w:val="22"/>
-          <w:szCs w:val="22"/>
+      <w:r>
+        <w:rPr>
+          <w:rFonts w:eastAsia="KaiTi_GB2312"/>
+          <w:sz w:val="24"/>
           <w:lang w:val="de-DE"/>
         </w:rPr>
         <w:t xml:space="preserve">Tel.: </w:t>
       </w:r>
-      <w:hyperlink r:id="rId4" w:history="1">
+      <w:hyperlink r:id="rId7" w:history="1">
         <w:r>
           <w:rPr>
             <w:rStyle w:val="Hyperlink"/>
             <w:color w:val="045BC6"/>
-            <w:sz w:val="22"/>
-            <w:szCs w:val="22"/>
+            <w:sz w:val="24"/>
             <w:shd w:val="clear" w:color="auto" w:fill="FFFFFF"/>
             <w:lang w:val="de-DE"/>
           </w:rPr>
@@ -638,8 +410,7 @@
         <w:spacing w:line="360" w:lineRule="auto"/>
         <w:rPr>
           <w:rFonts w:eastAsia="KaiTi_GB2312"/>
-          <w:sz w:val="22"/>
-          <w:szCs w:val="22"/>
+          <w:sz w:val="24"/>
           <w:lang w:val="de-DE"/>
         </w:rPr>
       </w:pPr>
@@ -647,8 +418,7 @@
       <w:r>
         <w:rPr>
           <w:rFonts w:eastAsia="KaiTi_GB2312"/>
-          <w:sz w:val="22"/>
-          <w:szCs w:val="22"/>
+          <w:sz w:val="24"/>
           <w:lang w:val="de-DE"/>
         </w:rPr>
         <w:t>E-mail</w:t>
@@ -657,19 +427,17 @@
       <w:r>
         <w:rPr>
           <w:rFonts w:eastAsia="KaiTi_GB2312"/>
-          <w:sz w:val="22"/>
-          <w:szCs w:val="22"/>
+          <w:sz w:val="24"/>
           <w:lang w:val="de-DE"/>
         </w:rPr>
         <w:t xml:space="preserve">: </w:t>
       </w:r>
-      <w:hyperlink r:id="rId5" w:history="1">
+      <w:hyperlink r:id="rId8" w:history="1">
         <w:r>
           <w:rPr>
             <w:rStyle w:val="Hyperlink"/>
             <w:rFonts w:eastAsia="KaiTi_GB2312"/>
-            <w:sz w:val="22"/>
-            <w:szCs w:val="22"/>
+            <w:sz w:val="24"/>
             <w:lang w:val="de-DE"/>
           </w:rPr>
           <w:t>rostami-tabarb@cardiff.ac.uk</w:t>
@@ -679,11 +447,444 @@
     <w:p>
       <w:pPr>
         <w:rPr>
-          <w:lang w:val="de-DE"/>
-        </w:rPr>
-      </w:pPr>
+          <w:sz w:val="24"/>
+          <w:lang w:val="de-DE"/>
+        </w:rPr>
+      </w:pPr>
+    </w:p>
+    <w:p>
+      <w:pPr>
+        <w:pStyle w:val="BodyText2"/>
+        <w:adjustRightInd/>
+        <w:spacing w:after="0" w:line="360" w:lineRule="auto"/>
+        <w:rPr>
+          <w:rFonts w:eastAsia="KaiTi_GB2312"/>
+          <w:szCs w:val="24"/>
+        </w:rPr>
+      </w:pPr>
+      <w:r>
+        <w:rPr>
+          <w:rFonts w:eastAsia="KaiTi_GB2312"/>
+          <w:szCs w:val="24"/>
+        </w:rPr>
+        <w:t>*</w:t>
+      </w:r>
+      <w:r>
+        <w:rPr>
+          <w:rFonts w:eastAsia="KaiTi_GB2312"/>
+          <w:szCs w:val="24"/>
+        </w:rPr>
+        <w:t>*Equal contribution</w:t>
+      </w:r>
+      <w:r>
+        <w:rPr>
+          <w:rFonts w:eastAsia="KaiTi_GB2312"/>
+          <w:szCs w:val="24"/>
+        </w:rPr>
+        <w:t>:</w:t>
+      </w:r>
+    </w:p>
+    <w:p>
+      <w:pPr>
+        <w:spacing w:line="360" w:lineRule="auto"/>
+        <w:rPr>
+          <w:rFonts w:eastAsia="KaiTi_GB2312"/>
+          <w:sz w:val="24"/>
+        </w:rPr>
+      </w:pPr>
+      <w:proofErr w:type="spellStart"/>
+      <w:r>
+        <w:rPr>
+          <w:rFonts w:eastAsia="KaiTi_GB2312"/>
+          <w:sz w:val="24"/>
+          <w:vertAlign w:val="superscript"/>
+        </w:rPr>
+        <w:t>b</w:t>
+      </w:r>
+      <w:r>
+        <w:rPr>
+          <w:rFonts w:eastAsia="KaiTi_GB2312"/>
+          <w:sz w:val="24"/>
+        </w:rPr>
+        <w:t>Dr</w:t>
+      </w:r>
+      <w:proofErr w:type="spellEnd"/>
+      <w:r>
+        <w:rPr>
+          <w:rFonts w:eastAsia="KaiTi_GB2312"/>
+          <w:sz w:val="24"/>
+        </w:rPr>
+        <w:t xml:space="preserve">. </w:t>
+      </w:r>
+      <w:r>
+        <w:rPr>
+          <w:sz w:val="24"/>
+        </w:rPr>
+        <w:t xml:space="preserve">Jethro </w:t>
+      </w:r>
+      <w:proofErr w:type="spellStart"/>
+      <w:r>
+        <w:rPr>
+          <w:sz w:val="24"/>
+        </w:rPr>
+        <w:t>Browell</w:t>
+      </w:r>
+      <w:proofErr w:type="spellEnd"/>
+      <w:r>
+        <w:rPr>
+          <w:rFonts w:eastAsia="KaiTi_GB2312"/>
+          <w:sz w:val="24"/>
+        </w:rPr>
+        <w:t>, Ph.D.</w:t>
+      </w:r>
+    </w:p>
+    <w:p>
+      <w:pPr>
+        <w:spacing w:line="360" w:lineRule="auto"/>
+        <w:rPr>
+          <w:rFonts w:eastAsia="KaiTi_GB2312"/>
+          <w:sz w:val="24"/>
+          <w:lang w:val="de-DE"/>
+        </w:rPr>
+      </w:pPr>
+      <w:r>
+        <w:rPr>
+          <w:i/>
+          <w:iCs/>
+          <w:sz w:val="24"/>
+        </w:rPr>
+        <w:t>School of Mathematics and Statistics, University of Glasgow, UK</w:t>
+      </w:r>
+      <w:r>
+        <w:rPr>
+          <w:rFonts w:eastAsia="KaiTi_GB2312"/>
+          <w:sz w:val="24"/>
+          <w:lang w:val="de-DE"/>
+        </w:rPr>
+        <w:t xml:space="preserve"> </w:t>
+      </w:r>
+    </w:p>
+    <w:p>
+      <w:pPr>
+        <w:spacing w:line="360" w:lineRule="auto"/>
+        <w:rPr>
+          <w:rFonts w:eastAsia="KaiTi_GB2312"/>
+          <w:sz w:val="24"/>
+          <w:lang w:val="de-DE"/>
+        </w:rPr>
+      </w:pPr>
+      <w:proofErr w:type="spellStart"/>
+      <w:r>
+        <w:rPr>
+          <w:rFonts w:eastAsia="KaiTi_GB2312"/>
+          <w:sz w:val="24"/>
+          <w:lang w:val="de-DE"/>
+        </w:rPr>
+        <w:t>E-mail</w:t>
+      </w:r>
+      <w:proofErr w:type="spellEnd"/>
+      <w:r>
+        <w:rPr>
+          <w:rFonts w:eastAsia="KaiTi_GB2312"/>
+          <w:sz w:val="24"/>
+          <w:lang w:val="de-DE"/>
+        </w:rPr>
+        <w:t xml:space="preserve">: </w:t>
+      </w:r>
+      <w:r>
+        <w:rPr>
+          <w:sz w:val="24"/>
+          <w:lang w:val="de-DE"/>
+        </w:rPr>
+        <w:t>Jethro.Browell@glasgow.ac.uk</w:t>
+      </w:r>
+    </w:p>
+    <w:p>
+      <w:pPr>
+        <w:rPr>
+          <w:sz w:val="24"/>
+          <w:lang w:val="de-DE"/>
+        </w:rPr>
+      </w:pPr>
+    </w:p>
+    <w:p>
+      <w:pPr>
+        <w:pStyle w:val="NormalWeb"/>
+        <w:adjustRightInd w:val="0"/>
+        <w:spacing w:before="0" w:beforeAutospacing="0" w:after="0" w:afterAutospacing="0"/>
+      </w:pPr>
+      <w:r>
+        <w:rPr>
+          <w:vertAlign w:val="superscript"/>
+        </w:rPr>
+        <w:t>c</w:t>
+      </w:r>
+      <w:r>
+        <w:t xml:space="preserve"> Dr. </w:t>
+      </w:r>
+      <w:r>
+        <w:t xml:space="preserve">Ivan </w:t>
+      </w:r>
+      <w:proofErr w:type="spellStart"/>
+      <w:r>
+        <w:t>Svetunkov</w:t>
+      </w:r>
+      <w:proofErr w:type="spellEnd"/>
+      <w:r>
+        <w:t xml:space="preserve">, </w:t>
+      </w:r>
+      <w:r>
+        <w:rPr>
+          <w:rFonts w:eastAsia="KaiTi_GB2312"/>
+        </w:rPr>
+        <w:t>Ph.D.</w:t>
+      </w:r>
+      <w:r>
+        <w:rPr>
+          <w:rFonts w:eastAsia="KaiTi_GB2312"/>
+        </w:rPr>
+        <w:t xml:space="preserve">, </w:t>
+      </w:r>
+      <w:r>
+        <w:rPr>
+          <w:i/>
+          <w:iCs/>
+          <w:position w:val="6"/>
+        </w:rPr>
+        <w:t>c</w:t>
+      </w:r>
+      <w:r>
+        <w:rPr>
+          <w:i/>
+          <w:iCs/>
+        </w:rPr>
+        <w:t xml:space="preserve">Centre for Marketing Analytics and Forecasting, Lancaster University, UK </w:t>
+      </w:r>
+    </w:p>
+    <w:p>
+      <w:pPr>
+        <w:spacing w:line="360" w:lineRule="auto"/>
+        <w:rPr>
+          <w:rFonts w:eastAsia="KaiTi_GB2312"/>
+          <w:sz w:val="24"/>
+          <w:lang w:val="de-DE"/>
+        </w:rPr>
+      </w:pPr>
+      <w:proofErr w:type="spellStart"/>
+      <w:r>
+        <w:rPr>
+          <w:rFonts w:eastAsia="KaiTi_GB2312"/>
+          <w:sz w:val="24"/>
+          <w:lang w:val="de-DE"/>
+        </w:rPr>
+        <w:t>E-mail</w:t>
+      </w:r>
+      <w:proofErr w:type="spellEnd"/>
+      <w:r>
+        <w:rPr>
+          <w:rFonts w:eastAsia="KaiTi_GB2312"/>
+          <w:sz w:val="24"/>
+          <w:lang w:val="de-DE"/>
+        </w:rPr>
+        <w:t xml:space="preserve">: </w:t>
+      </w:r>
+      <w:r>
+        <w:rPr>
+          <w:sz w:val="24"/>
+          <w:lang w:val="de-DE"/>
+        </w:rPr>
+        <w:t>i.svetunkov@lancaster.ac.uk</w:t>
+      </w:r>
+    </w:p>
+    <w:p>
+      <w:pPr>
+        <w:rPr>
+          <w:sz w:val="24"/>
+          <w:lang w:val="de-DE"/>
+        </w:rPr>
+      </w:pPr>
+    </w:p>
+    <w:p>
+      <w:pPr>
+        <w:widowControl/>
+        <w:jc w:val="left"/>
+        <w:rPr>
+          <w:b/>
+          <w:bCs/>
+          <w:sz w:val="24"/>
+          <w:lang w:val="de-DE"/>
+        </w:rPr>
+      </w:pPr>
+      <w:r>
+        <w:rPr>
+          <w:b/>
+          <w:bCs/>
+          <w:sz w:val="24"/>
+          <w:lang w:val="de-DE"/>
+        </w:rPr>
+        <w:t>F</w:t>
+      </w:r>
+      <w:r>
+        <w:rPr>
+          <w:b/>
+          <w:bCs/>
+          <w:sz w:val="24"/>
+          <w:lang w:val="de-DE"/>
+        </w:rPr>
+        <w:t>unding information</w:t>
+      </w:r>
+      <w:r>
+        <w:rPr>
+          <w:b/>
+          <w:bCs/>
+          <w:sz w:val="24"/>
+          <w:lang w:val="de-DE"/>
+        </w:rPr>
+        <w:t>: There is no funding for this project.</w:t>
+      </w:r>
+    </w:p>
+    <w:p>
+      <w:pPr>
+        <w:rPr>
+          <w:b/>
+          <w:bCs/>
+          <w:sz w:val="24"/>
+          <w:lang w:val="de-DE"/>
+        </w:rPr>
+      </w:pPr>
+    </w:p>
+    <w:p>
+      <w:pPr>
+        <w:rPr>
+          <w:b/>
+          <w:bCs/>
+          <w:sz w:val="24"/>
+          <w:lang w:val="de-DE"/>
+        </w:rPr>
+      </w:pPr>
+      <w:proofErr w:type="spellStart"/>
+      <w:r>
+        <w:rPr>
+          <w:b/>
+          <w:bCs/>
+          <w:sz w:val="24"/>
+          <w:lang w:val="de-DE"/>
+        </w:rPr>
+        <w:t>Author</w:t>
+      </w:r>
+      <w:proofErr w:type="spellEnd"/>
+      <w:r>
+        <w:rPr>
+          <w:b/>
+          <w:bCs/>
+          <w:sz w:val="24"/>
+          <w:lang w:val="de-DE"/>
+        </w:rPr>
+        <w:t xml:space="preserve"> c</w:t>
+      </w:r>
+      <w:proofErr w:type="spellStart"/>
+      <w:r>
+        <w:rPr>
+          <w:b/>
+          <w:bCs/>
+          <w:sz w:val="24"/>
+          <w:lang w:val="de-DE"/>
+        </w:rPr>
+        <w:t>ontributions</w:t>
+      </w:r>
+      <w:proofErr w:type="spellEnd"/>
+      <w:r>
+        <w:rPr>
+          <w:b/>
+          <w:bCs/>
+          <w:sz w:val="24"/>
+          <w:lang w:val="de-DE"/>
+        </w:rPr>
+        <w:t>:</w:t>
+      </w:r>
+    </w:p>
+    <w:p>
+      <w:pPr>
+        <w:pStyle w:val="NormalWeb"/>
+        <w:numPr>
+          <w:ilvl w:val="0"/>
+          <w:numId w:val="1"/>
+        </w:numPr>
+        <w:jc w:val="both"/>
+      </w:pPr>
+      <w:r>
+        <w:t>Bahman Rostami-Tabar: Conceptualization, Programming, Formal analysis, Model development</w:t>
+      </w:r>
+      <w:r>
+        <w:t>,</w:t>
+      </w:r>
+      <w:r>
+        <w:t xml:space="preserve"> Writing- Original draft preparation </w:t>
+      </w:r>
+    </w:p>
+    <w:p>
+      <w:pPr>
+        <w:pStyle w:val="NormalWeb"/>
+        <w:numPr>
+          <w:ilvl w:val="0"/>
+          <w:numId w:val="1"/>
+        </w:numPr>
+        <w:jc w:val="both"/>
+      </w:pPr>
+      <w:r>
+        <w:t xml:space="preserve">Jethro </w:t>
+      </w:r>
+      <w:proofErr w:type="spellStart"/>
+      <w:r>
+        <w:t>Browell</w:t>
+      </w:r>
+      <w:proofErr w:type="spellEnd"/>
+      <w:r>
+        <w:t xml:space="preserve">: </w:t>
+      </w:r>
+      <w:r>
+        <w:t>Conceptualization, Programming, Formal analysis, Model development</w:t>
+      </w:r>
+      <w:r>
+        <w:t xml:space="preserve">, </w:t>
+      </w:r>
+      <w:r>
+        <w:t>Writing- Original draft preparation</w:t>
+      </w:r>
+    </w:p>
+    <w:p>
+      <w:pPr>
+        <w:pStyle w:val="NormalWeb"/>
+        <w:numPr>
+          <w:ilvl w:val="0"/>
+          <w:numId w:val="1"/>
+        </w:numPr>
+        <w:jc w:val="both"/>
+      </w:pPr>
+      <w:r>
+        <w:t xml:space="preserve">Ivan </w:t>
+      </w:r>
+      <w:proofErr w:type="spellStart"/>
+      <w:r>
+        <w:t>Svetunkov</w:t>
+      </w:r>
+      <w:proofErr w:type="spellEnd"/>
+      <w:r>
+        <w:t xml:space="preserve">: </w:t>
+      </w:r>
+      <w:r>
+        <w:t>Conceptualization, Programming, Formal analysis, Model development</w:t>
+      </w:r>
+      <w:r>
+        <w:t xml:space="preserve">, </w:t>
+      </w:r>
+      <w:r>
+        <w:t xml:space="preserve">Writing- Original draft preparation </w:t>
+      </w:r>
     </w:p>
     <w:sectPr>
+      <w:footerReference w:type="even" r:id="rId9"/>
+      <w:footerReference w:type="default" r:id="rId10"/>
       <w:pgSz w:w="11906" w:h="16838"/>
       <w:pgMar w:top="1440" w:right="1440" w:bottom="1440" w:left="1440" w:header="708" w:footer="708" w:gutter="0"/>
       <w:cols w:space="708"/>
@@ -691,6 +892,280 @@
     </w:sectPr>
   </w:body>
 </w:document>
+</file>
+
+<file path=word/endnotes.xml><?xml version="1.0" encoding="utf-8"?>
+<w:endnotes xmlns:wpc="http://schemas.microsoft.com/office/word/2010/wordprocessingCanvas" xmlns:cx="http://schemas.microsoft.com/office/drawing/2014/chartex" xmlns:cx1="http://schemas.microsoft.com/office/drawing/2015/9/8/chartex" xmlns:cx2="http://schemas.microsoft.com/office/drawing/2015/10/21/chartex" xmlns:cx3="http://schemas.microsoft.com/office/drawing/2016/5/9/chartex" xmlns:cx4="http://schemas.microsoft.com/office/drawing/2016/5/10/chartex" xmlns:cx5="http://schemas.microsoft.com/office/drawing/2016/5/11/chartex" xmlns:cx6="http://schemas.microsoft.com/office/drawing/2016/5/12/chartex" xmlns:cx7="http://schemas.microsoft.com/office/drawing/2016/5/13/chartex" xmlns:cx8="http://schemas.microsoft.com/office/drawing/2016/5/14/chartex" xmlns:mc="http://schemas.openxmlformats.org/markup-compatibility/2006" xmlns:aink="http://schemas.microsoft.com/office/drawing/2016/ink" xmlns:am3d="http://schemas.microsoft.com/office/drawing/2017/model3d" xmlns:o="urn:schemas-microsoft-com:office:office" xmlns:r="http://schemas.openxmlformats.org/officeDocument/2006/relationships" xmlns:m="http://schemas.openxmlformats.org/officeDocument/2006/math" xmlns:v="urn:schemas-microsoft-com:vml" xmlns:wp14="http://schemas.microsoft.com/office/word/2010/wordprocessingDrawing" xmlns:wp="http://schemas.openxmlformats.org/drawingml/2006/wordprocessingDrawing" xmlns:w10="urn:schemas-microsoft-com:office:word" xmlns:w="http://schemas.openxmlformats.org/wordprocessingml/2006/main" xmlns:w14="http://schemas.microsoft.com/office/word/2010/wordml" xmlns:w15="http://schemas.microsoft.com/office/word/2012/wordml" xmlns:w16cex="http://schemas.microsoft.com/office/word/2018/wordml/cex" xmlns:w16cid="http://schemas.microsoft.com/office/word/2016/wordml/cid" xmlns:w16="http://schemas.microsoft.com/office/word/2018/wordml" xmlns:w16sdtdh="http://schemas.microsoft.com/office/word/2020/wordml/sdtdatahash" xmlns:w16se="http://schemas.microsoft.com/office/word/2015/wordml/symex" xmlns:wpg="http://schemas.microsoft.com/office/word/2010/wordprocessingGroup" xmlns:wpi="http://schemas.microsoft.com/office/word/2010/wordprocessingInk" xmlns:wne="http://schemas.microsoft.com/office/word/2006/wordml" xmlns:wps="http://schemas.microsoft.com/office/word/2010/wordprocessingShape" mc:Ignorable="w14 w15 w16se w16cid w16 w16cex w16sdtdh wp14">
+  <w:endnote w:type="separator" w:id="-1">
+    <w:p>
+      <w:r>
+        <w:separator/>
+      </w:r>
+    </w:p>
+  </w:endnote>
+  <w:endnote w:type="continuationSeparator" w:id="0">
+    <w:p>
+      <w:r>
+        <w:continuationSeparator/>
+      </w:r>
+    </w:p>
+  </w:endnote>
+</w:endnotes>
+</file>
+
+<file path=word/footer1.xml><?xml version="1.0" encoding="utf-8"?>
+<w:ftr xmlns:wpc="http://schemas.microsoft.com/office/word/2010/wordprocessingCanvas" xmlns:cx="http://schemas.microsoft.com/office/drawing/2014/chartex" xmlns:cx1="http://schemas.microsoft.com/office/drawing/2015/9/8/chartex" xmlns:cx2="http://schemas.microsoft.com/office/drawing/2015/10/21/chartex" xmlns:cx3="http://schemas.microsoft.com/office/drawing/2016/5/9/chartex" xmlns:cx4="http://schemas.microsoft.com/office/drawing/2016/5/10/chartex" xmlns:cx5="http://schemas.microsoft.com/office/drawing/2016/5/11/chartex" xmlns:cx6="http://schemas.microsoft.com/office/drawing/2016/5/12/chartex" xmlns:cx7="http://schemas.microsoft.com/office/drawing/2016/5/13/chartex" xmlns:cx8="http://schemas.microsoft.com/office/drawing/2016/5/14/chartex" xmlns:mc="http://schemas.openxmlformats.org/markup-compatibility/2006" xmlns:aink="http://schemas.microsoft.com/office/drawing/2016/ink" xmlns:am3d="http://schemas.microsoft.com/office/drawing/2017/model3d" xmlns:o="urn:schemas-microsoft-com:office:office" xmlns:r="http://schemas.openxmlformats.org/officeDocument/2006/relationships" xmlns:m="http://schemas.openxmlformats.org/officeDocument/2006/math" xmlns:v="urn:schemas-microsoft-com:vml" xmlns:wp14="http://schemas.microsoft.com/office/word/2010/wordprocessingDrawing" xmlns:wp="http://schemas.openxmlformats.org/drawingml/2006/wordprocessingDrawing" xmlns:w10="urn:schemas-microsoft-com:office:word" xmlns:w="http://schemas.openxmlformats.org/wordprocessingml/2006/main" xmlns:w14="http://schemas.microsoft.com/office/word/2010/wordml" xmlns:w15="http://schemas.microsoft.com/office/word/2012/wordml" xmlns:w16cex="http://schemas.microsoft.com/office/word/2018/wordml/cex" xmlns:w16cid="http://schemas.microsoft.com/office/word/2016/wordml/cid" xmlns:w16="http://schemas.microsoft.com/office/word/2018/wordml" xmlns:w16sdtdh="http://schemas.microsoft.com/office/word/2020/wordml/sdtdatahash" xmlns:w16se="http://schemas.microsoft.com/office/word/2015/wordml/symex" xmlns:wpg="http://schemas.microsoft.com/office/word/2010/wordprocessingGroup" xmlns:wpi="http://schemas.microsoft.com/office/word/2010/wordprocessingInk" xmlns:wne="http://schemas.microsoft.com/office/word/2006/wordml" xmlns:wps="http://schemas.microsoft.com/office/word/2010/wordprocessingShape" mc:Ignorable="w14 w15 w16se w16cid w16 w16cex w16sdtdh wp14">
+  <w:sdt>
+    <w:sdtPr>
+      <w:rPr>
+        <w:rStyle w:val="PageNumber"/>
+      </w:rPr>
+      <w:id w:val="-1540824732"/>
+      <w:docPartObj>
+        <w:docPartGallery w:val="Page Numbers (Bottom of Page)"/>
+        <w:docPartUnique/>
+      </w:docPartObj>
+    </w:sdtPr>
+    <w:sdtContent>
+      <w:p>
+        <w:pPr>
+          <w:pStyle w:val="Footer"/>
+          <w:framePr w:wrap="none" w:vAnchor="text" w:hAnchor="margin" w:xAlign="center" w:y="1"/>
+          <w:rPr>
+            <w:rStyle w:val="PageNumber"/>
+          </w:rPr>
+        </w:pPr>
+        <w:r>
+          <w:rPr>
+            <w:rStyle w:val="PageNumber"/>
+          </w:rPr>
+          <w:fldChar w:fldCharType="begin"/>
+        </w:r>
+        <w:r>
+          <w:rPr>
+            <w:rStyle w:val="PageNumber"/>
+          </w:rPr>
+          <w:instrText xml:space="preserve"> PAGE </w:instrText>
+        </w:r>
+        <w:r>
+          <w:rPr>
+            <w:rStyle w:val="PageNumber"/>
+          </w:rPr>
+          <w:fldChar w:fldCharType="end"/>
+        </w:r>
+      </w:p>
+    </w:sdtContent>
+  </w:sdt>
+  <w:p>
+    <w:pPr>
+      <w:pStyle w:val="Footer"/>
+    </w:pPr>
+  </w:p>
+</w:ftr>
+</file>
+
+<file path=word/footer2.xml><?xml version="1.0" encoding="utf-8"?>
+<w:ftr xmlns:wpc="http://schemas.microsoft.com/office/word/2010/wordprocessingCanvas" xmlns:cx="http://schemas.microsoft.com/office/drawing/2014/chartex" xmlns:cx1="http://schemas.microsoft.com/office/drawing/2015/9/8/chartex" xmlns:cx2="http://schemas.microsoft.com/office/drawing/2015/10/21/chartex" xmlns:cx3="http://schemas.microsoft.com/office/drawing/2016/5/9/chartex" xmlns:cx4="http://schemas.microsoft.com/office/drawing/2016/5/10/chartex" xmlns:cx5="http://schemas.microsoft.com/office/drawing/2016/5/11/chartex" xmlns:cx6="http://schemas.microsoft.com/office/drawing/2016/5/12/chartex" xmlns:cx7="http://schemas.microsoft.com/office/drawing/2016/5/13/chartex" xmlns:cx8="http://schemas.microsoft.com/office/drawing/2016/5/14/chartex" xmlns:mc="http://schemas.openxmlformats.org/markup-compatibility/2006" xmlns:aink="http://schemas.microsoft.com/office/drawing/2016/ink" xmlns:am3d="http://schemas.microsoft.com/office/drawing/2017/model3d" xmlns:o="urn:schemas-microsoft-com:office:office" xmlns:r="http://schemas.openxmlformats.org/officeDocument/2006/relationships" xmlns:m="http://schemas.openxmlformats.org/officeDocument/2006/math" xmlns:v="urn:schemas-microsoft-com:vml" xmlns:wp14="http://schemas.microsoft.com/office/word/2010/wordprocessingDrawing" xmlns:wp="http://schemas.openxmlformats.org/drawingml/2006/wordprocessingDrawing" xmlns:w10="urn:schemas-microsoft-com:office:word" xmlns:w="http://schemas.openxmlformats.org/wordprocessingml/2006/main" xmlns:w14="http://schemas.microsoft.com/office/word/2010/wordml" xmlns:w15="http://schemas.microsoft.com/office/word/2012/wordml" xmlns:w16cex="http://schemas.microsoft.com/office/word/2018/wordml/cex" xmlns:w16cid="http://schemas.microsoft.com/office/word/2016/wordml/cid" xmlns:w16="http://schemas.microsoft.com/office/word/2018/wordml" xmlns:w16sdtdh="http://schemas.microsoft.com/office/word/2020/wordml/sdtdatahash" xmlns:w16se="http://schemas.microsoft.com/office/word/2015/wordml/symex" xmlns:wpg="http://schemas.microsoft.com/office/word/2010/wordprocessingGroup" xmlns:wpi="http://schemas.microsoft.com/office/word/2010/wordprocessingInk" xmlns:wne="http://schemas.microsoft.com/office/word/2006/wordml" xmlns:wps="http://schemas.microsoft.com/office/word/2010/wordprocessingShape" mc:Ignorable="w14 w15 w16se w16cid w16 w16cex w16sdtdh wp14">
+  <w:sdt>
+    <w:sdtPr>
+      <w:rPr>
+        <w:rStyle w:val="PageNumber"/>
+      </w:rPr>
+      <w:id w:val="445981009"/>
+      <w:docPartObj>
+        <w:docPartGallery w:val="Page Numbers (Bottom of Page)"/>
+        <w:docPartUnique/>
+      </w:docPartObj>
+    </w:sdtPr>
+    <w:sdtContent>
+      <w:p>
+        <w:pPr>
+          <w:pStyle w:val="Footer"/>
+          <w:framePr w:wrap="none" w:vAnchor="text" w:hAnchor="margin" w:xAlign="center" w:y="1"/>
+          <w:rPr>
+            <w:rStyle w:val="PageNumber"/>
+          </w:rPr>
+        </w:pPr>
+        <w:r>
+          <w:rPr>
+            <w:rStyle w:val="PageNumber"/>
+          </w:rPr>
+          <w:fldChar w:fldCharType="begin"/>
+        </w:r>
+        <w:r>
+          <w:rPr>
+            <w:rStyle w:val="PageNumber"/>
+          </w:rPr>
+          <w:instrText xml:space="preserve"> PAGE </w:instrText>
+        </w:r>
+        <w:r>
+          <w:rPr>
+            <w:rStyle w:val="PageNumber"/>
+          </w:rPr>
+          <w:fldChar w:fldCharType="separate"/>
+        </w:r>
+        <w:r>
+          <w:rPr>
+            <w:rStyle w:val="PageNumber"/>
+            <w:noProof/>
+          </w:rPr>
+          <w:t>1</w:t>
+        </w:r>
+        <w:r>
+          <w:rPr>
+            <w:rStyle w:val="PageNumber"/>
+          </w:rPr>
+          <w:fldChar w:fldCharType="end"/>
+        </w:r>
+      </w:p>
+    </w:sdtContent>
+  </w:sdt>
+  <w:p>
+    <w:pPr>
+      <w:pStyle w:val="Footer"/>
+    </w:pPr>
+  </w:p>
+</w:ftr>
+</file>
+
+<file path=word/footnotes.xml><?xml version="1.0" encoding="utf-8"?>
+<w:footnotes xmlns:wpc="http://schemas.microsoft.com/office/word/2010/wordprocessingCanvas" xmlns:cx="http://schemas.microsoft.com/office/drawing/2014/chartex" xmlns:cx1="http://schemas.microsoft.com/office/drawing/2015/9/8/chartex" xmlns:cx2="http://schemas.microsoft.com/office/drawing/2015/10/21/chartex" xmlns:cx3="http://schemas.microsoft.com/office/drawing/2016/5/9/chartex" xmlns:cx4="http://schemas.microsoft.com/office/drawing/2016/5/10/chartex" xmlns:cx5="http://schemas.microsoft.com/office/drawing/2016/5/11/chartex" xmlns:cx6="http://schemas.microsoft.com/office/drawing/2016/5/12/chartex" xmlns:cx7="http://schemas.microsoft.com/office/drawing/2016/5/13/chartex" xmlns:cx8="http://schemas.microsoft.com/office/drawing/2016/5/14/chartex" xmlns:mc="http://schemas.openxmlformats.org/markup-compatibility/2006" xmlns:aink="http://schemas.microsoft.com/office/drawing/2016/ink" xmlns:am3d="http://schemas.microsoft.com/office/drawing/2017/model3d" xmlns:o="urn:schemas-microsoft-com:office:office" xmlns:r="http://schemas.openxmlformats.org/officeDocument/2006/relationships" xmlns:m="http://schemas.openxmlformats.org/officeDocument/2006/math" xmlns:v="urn:schemas-microsoft-com:vml" xmlns:wp14="http://schemas.microsoft.com/office/word/2010/wordprocessingDrawing" xmlns:wp="http://schemas.openxmlformats.org/drawingml/2006/wordprocessingDrawing" xmlns:w10="urn:schemas-microsoft-com:office:word" xmlns:w="http://schemas.openxmlformats.org/wordprocessingml/2006/main" xmlns:w14="http://schemas.microsoft.com/office/word/2010/wordml" xmlns:w15="http://schemas.microsoft.com/office/word/2012/wordml" xmlns:w16cex="http://schemas.microsoft.com/office/word/2018/wordml/cex" xmlns:w16cid="http://schemas.microsoft.com/office/word/2016/wordml/cid" xmlns:w16="http://schemas.microsoft.com/office/word/2018/wordml" xmlns:w16sdtdh="http://schemas.microsoft.com/office/word/2020/wordml/sdtdatahash" xmlns:w16se="http://schemas.microsoft.com/office/word/2015/wordml/symex" xmlns:wpg="http://schemas.microsoft.com/office/word/2010/wordprocessingGroup" xmlns:wpi="http://schemas.microsoft.com/office/word/2010/wordprocessingInk" xmlns:wne="http://schemas.microsoft.com/office/word/2006/wordml" xmlns:wps="http://schemas.microsoft.com/office/word/2010/wordprocessingShape" mc:Ignorable="w14 w15 w16se w16cid w16 w16cex w16sdtdh wp14">
+  <w:footnote w:type="separator" w:id="-1">
+    <w:p>
+      <w:r>
+        <w:separator/>
+      </w:r>
+    </w:p>
+  </w:footnote>
+  <w:footnote w:type="continuationSeparator" w:id="0">
+    <w:p>
+      <w:r>
+        <w:continuationSeparator/>
+      </w:r>
+    </w:p>
+  </w:footnote>
+</w:footnotes>
+</file>
+
+<file path=word/numbering.xml><?xml version="1.0" encoding="utf-8"?>
+<w:numbering xmlns:wpc="http://schemas.microsoft.com/office/word/2010/wordprocessingCanvas" xmlns:cx="http://schemas.microsoft.com/office/drawing/2014/chartex" xmlns:cx1="http://schemas.microsoft.com/office/drawing/2015/9/8/chartex" xmlns:cx2="http://schemas.microsoft.com/office/drawing/2015/10/21/chartex" xmlns:cx3="http://schemas.microsoft.com/office/drawing/2016/5/9/chartex" xmlns:cx4="http://schemas.microsoft.com/office/drawing/2016/5/10/chartex" xmlns:cx5="http://schemas.microsoft.com/office/drawing/2016/5/11/chartex" xmlns:cx6="http://schemas.microsoft.com/office/drawing/2016/5/12/chartex" xmlns:cx7="http://schemas.microsoft.com/office/drawing/2016/5/13/chartex" xmlns:cx8="http://schemas.microsoft.com/office/drawing/2016/5/14/chartex" xmlns:mc="http://schemas.openxmlformats.org/markup-compatibility/2006" xmlns:aink="http://schemas.microsoft.com/office/drawing/2016/ink" xmlns:am3d="http://schemas.microsoft.com/office/drawing/2017/model3d" xmlns:o="urn:schemas-microsoft-com:office:office" xmlns:r="http://schemas.openxmlformats.org/officeDocument/2006/relationships" xmlns:m="http://schemas.openxmlformats.org/officeDocument/2006/math" xmlns:v="urn:schemas-microsoft-com:vml" xmlns:wp14="http://schemas.microsoft.com/office/word/2010/wordprocessingDrawing" xmlns:wp="http://schemas.openxmlformats.org/drawingml/2006/wordprocessingDrawing" xmlns:w10="urn:schemas-microsoft-com:office:word" xmlns:w="http://schemas.openxmlformats.org/wordprocessingml/2006/main" xmlns:w14="http://schemas.microsoft.com/office/word/2010/wordml" xmlns:w15="http://schemas.microsoft.com/office/word/2012/wordml" xmlns:w16cex="http://schemas.microsoft.com/office/word/2018/wordml/cex" xmlns:w16cid="http://schemas.microsoft.com/office/word/2016/wordml/cid" xmlns:w16="http://schemas.microsoft.com/office/word/2018/wordml" xmlns:w16sdtdh="http://schemas.microsoft.com/office/word/2020/wordml/sdtdatahash" xmlns:w16se="http://schemas.microsoft.com/office/word/2015/wordml/symex" xmlns:wpg="http://schemas.microsoft.com/office/word/2010/wordprocessingGroup" xmlns:wpi="http://schemas.microsoft.com/office/word/2010/wordprocessingInk" xmlns:wne="http://schemas.microsoft.com/office/word/2006/wordml" xmlns:wps="http://schemas.microsoft.com/office/word/2010/wordprocessingShape" mc:Ignorable="w14 w15 w16se w16cid w16 w16cex w16sdtdh wp14">
+  <w:abstractNum w:abstractNumId="0" w15:restartNumberingAfterBreak="0">
+    <w:nsid w:val="211F4CD9"/>
+    <w:multiLevelType w:val="hybridMultilevel"/>
+    <w:tmpl w:val="D6A8ACBC"/>
+    <w:lvl w:ilvl="0" w:tplc="08090001">
+      <w:start w:val="1"/>
+      <w:numFmt w:val="bullet"/>
+      <w:lvlText w:val=""/>
+      <w:lvlJc w:val="left"/>
+      <w:pPr>
+        <w:ind w:left="720" w:hanging="360"/>
+      </w:pPr>
+      <w:rPr>
+        <w:rFonts w:ascii="Symbol" w:hAnsi="Symbol" w:hint="default"/>
+      </w:rPr>
+    </w:lvl>
+    <w:lvl w:ilvl="1" w:tplc="08090003" w:tentative="1">
+      <w:start w:val="1"/>
+      <w:numFmt w:val="bullet"/>
+      <w:lvlText w:val="o"/>
+      <w:lvlJc w:val="left"/>
+      <w:pPr>
+        <w:ind w:left="1440" w:hanging="360"/>
+      </w:pPr>
+      <w:rPr>
+        <w:rFonts w:ascii="Courier New" w:hAnsi="Courier New" w:cs="Courier New" w:hint="default"/>
+      </w:rPr>
+    </w:lvl>
+    <w:lvl w:ilvl="2" w:tplc="08090005" w:tentative="1">
+      <w:start w:val="1"/>
+      <w:numFmt w:val="bullet"/>
+      <w:lvlText w:val=""/>
+      <w:lvlJc w:val="left"/>
+      <w:pPr>
+        <w:ind w:left="2160" w:hanging="360"/>
+      </w:pPr>
+      <w:rPr>
+        <w:rFonts w:ascii="Wingdings" w:hAnsi="Wingdings" w:hint="default"/>
+      </w:rPr>
+    </w:lvl>
+    <w:lvl w:ilvl="3" w:tplc="08090001" w:tentative="1">
+      <w:start w:val="1"/>
+      <w:numFmt w:val="bullet"/>
+      <w:lvlText w:val=""/>
+      <w:lvlJc w:val="left"/>
+      <w:pPr>
+        <w:ind w:left="2880" w:hanging="360"/>
+      </w:pPr>
+      <w:rPr>
+        <w:rFonts w:ascii="Symbol" w:hAnsi="Symbol" w:hint="default"/>
+      </w:rPr>
+    </w:lvl>
+    <w:lvl w:ilvl="4" w:tplc="08090003" w:tentative="1">
+      <w:start w:val="1"/>
+      <w:numFmt w:val="bullet"/>
+      <w:lvlText w:val="o"/>
+      <w:lvlJc w:val="left"/>
+      <w:pPr>
+        <w:ind w:left="3600" w:hanging="360"/>
+      </w:pPr>
+      <w:rPr>
+        <w:rFonts w:ascii="Courier New" w:hAnsi="Courier New" w:cs="Courier New" w:hint="default"/>
+      </w:rPr>
+    </w:lvl>
+    <w:lvl w:ilvl="5" w:tplc="08090005" w:tentative="1">
+      <w:start w:val="1"/>
+      <w:numFmt w:val="bullet"/>
+      <w:lvlText w:val=""/>
+      <w:lvlJc w:val="left"/>
+      <w:pPr>
+        <w:ind w:left="4320" w:hanging="360"/>
+      </w:pPr>
+      <w:rPr>
+        <w:rFonts w:ascii="Wingdings" w:hAnsi="Wingdings" w:hint="default"/>
+      </w:rPr>
+    </w:lvl>
+    <w:lvl w:ilvl="6" w:tplc="08090001" w:tentative="1">
+      <w:start w:val="1"/>
+      <w:numFmt w:val="bullet"/>
+      <w:lvlText w:val=""/>
+      <w:lvlJc w:val="left"/>
+      <w:pPr>
+        <w:ind w:left="5040" w:hanging="360"/>
+      </w:pPr>
+      <w:rPr>
+        <w:rFonts w:ascii="Symbol" w:hAnsi="Symbol" w:hint="default"/>
+      </w:rPr>
+    </w:lvl>
+    <w:lvl w:ilvl="7" w:tplc="08090003" w:tentative="1">
+      <w:start w:val="1"/>
+      <w:numFmt w:val="bullet"/>
+      <w:lvlText w:val="o"/>
+      <w:lvlJc w:val="left"/>
+      <w:pPr>
+        <w:ind w:left="5760" w:hanging="360"/>
+      </w:pPr>
+      <w:rPr>
+        <w:rFonts w:ascii="Courier New" w:hAnsi="Courier New" w:cs="Courier New" w:hint="default"/>
+      </w:rPr>
+    </w:lvl>
+    <w:lvl w:ilvl="8" w:tplc="08090005" w:tentative="1">
+      <w:start w:val="1"/>
+      <w:numFmt w:val="bullet"/>
+      <w:lvlText w:val=""/>
+      <w:lvlJc w:val="left"/>
+      <w:pPr>
+        <w:ind w:left="6480" w:hanging="360"/>
+      </w:pPr>
+      <w:rPr>
+        <w:rFonts w:ascii="Wingdings" w:hAnsi="Wingdings" w:hint="default"/>
+      </w:rPr>
+    </w:lvl>
+  </w:abstractNum>
+  <w:num w:numId="1">
+    <w:abstractNumId w:val="0"/>
+  </w:num>
+</w:numbering>
 </file>
 
 <file path=word/styles.xml><?xml version="1.0" encoding="utf-8"?>
@@ -816,6 +1291,7 @@
     <w:lsdException w:name="HTML Sample" w:semiHidden="1" w:unhideWhenUsed="1"/>
     <w:lsdException w:name="HTML Typewriter" w:semiHidden="1" w:unhideWhenUsed="1"/>
     <w:lsdException w:name="HTML Variable" w:semiHidden="1" w:unhideWhenUsed="1"/>
+    <w:lsdException w:name="Normal Table" w:semiHidden="1" w:unhideWhenUsed="1"/>
     <w:lsdException w:name="annotation subject" w:semiHidden="1" w:unhideWhenUsed="1"/>
     <w:lsdException w:name="No List" w:semiHidden="1" w:unhideWhenUsed="1"/>
     <w:lsdException w:name="Outline List 1" w:semiHidden="1" w:unhideWhenUsed="1"/>
@@ -862,8 +1338,10 @@
     <w:lsdException w:name="Table Subtle 2" w:semiHidden="1" w:unhideWhenUsed="1"/>
     <w:lsdException w:name="Table Web 1" w:semiHidden="1" w:unhideWhenUsed="1"/>
     <w:lsdException w:name="Table Web 2" w:semiHidden="1" w:unhideWhenUsed="1"/>
+    <w:lsdException w:name="Table Web 3" w:semiHidden="1" w:unhideWhenUsed="1"/>
     <w:lsdException w:name="Balloon Text" w:semiHidden="1" w:unhideWhenUsed="1"/>
     <w:lsdException w:name="Table Grid" w:uiPriority="59"/>
+    <w:lsdException w:name="Table Theme" w:semiHidden="1" w:unhideWhenUsed="1"/>
     <w:lsdException w:name="Placeholder Text" w:semiHidden="1"/>
     <w:lsdException w:name="No Spacing" w:uiPriority="1" w:qFormat="1"/>
     <w:lsdException w:name="Light Shading" w:uiPriority="60"/>
@@ -1291,6 +1769,60 @@
       <w:lang w:val="en-AU" w:eastAsia="zh-CN"/>
     </w:rPr>
   </w:style>
+  <w:style w:type="paragraph" w:styleId="NormalWeb">
+    <w:name w:val="Normal (Web)"/>
+    <w:basedOn w:val="Normal"/>
+    <w:uiPriority w:val="99"/>
+    <w:unhideWhenUsed/>
+    <w:rsid w:val="007B3C29"/>
+    <w:pPr>
+      <w:widowControl/>
+      <w:spacing w:before="100" w:beforeAutospacing="1" w:after="100" w:afterAutospacing="1"/>
+      <w:jc w:val="left"/>
+    </w:pPr>
+    <w:rPr>
+      <w:rFonts w:eastAsia="Times New Roman"/>
+      <w:kern w:val="0"/>
+      <w:sz w:val="24"/>
+      <w:lang w:val="en-GB" w:eastAsia="en-GB"/>
+    </w:rPr>
+  </w:style>
+  <w:style w:type="paragraph" w:styleId="Footer">
+    <w:name w:val="footer"/>
+    <w:basedOn w:val="Normal"/>
+    <w:link w:val="FooterChar"/>
+    <w:uiPriority w:val="99"/>
+    <w:unhideWhenUsed/>
+    <w:rsid w:val="00A15544"/>
+    <w:pPr>
+      <w:tabs>
+        <w:tab w:val="center" w:pos="4680"/>
+        <w:tab w:val="right" w:pos="9360"/>
+      </w:tabs>
+    </w:pPr>
+  </w:style>
+  <w:style w:type="character" w:customStyle="1" w:styleId="FooterChar">
+    <w:name w:val="Footer Char"/>
+    <w:basedOn w:val="DefaultParagraphFont"/>
+    <w:link w:val="Footer"/>
+    <w:uiPriority w:val="99"/>
+    <w:rsid w:val="00A15544"/>
+    <w:rPr>
+      <w:rFonts w:ascii="Times New Roman" w:eastAsia="SimSun" w:hAnsi="Times New Roman" w:cs="Times New Roman"/>
+      <w:kern w:val="2"/>
+      <w:sz w:val="21"/>
+      <w:szCs w:val="24"/>
+      <w:lang w:val="en-US" w:eastAsia="zh-CN"/>
+    </w:rPr>
+  </w:style>
+  <w:style w:type="character" w:styleId="PageNumber">
+    <w:name w:val="page number"/>
+    <w:basedOn w:val="DefaultParagraphFont"/>
+    <w:uiPriority w:val="99"/>
+    <w:semiHidden/>
+    <w:unhideWhenUsed/>
+    <w:rsid w:val="00A15544"/>
+  </w:style>
 </w:styles>
 </file>
 

</xml_diff>